<commit_message>
cambios en la GUI
</commit_message>
<xml_diff>
--- a/MINUTA SPRINT 1.docx
+++ b/MINUTA SPRINT 1.docx
@@ -62,7 +62,13 @@
           <w:tcPr>
             <w:tcW w:w="6565" w:type="dxa"/>
           </w:tcPr>
-          <w:p/>
+          <w:p>
+            <w:r>
+              <w:t>Carolina Rapetti</w:t>
+            </w:r>
+            <w:bookmarkStart w:id="0" w:name="_GoBack"/>
+            <w:bookmarkEnd w:id="0"/>
+          </w:p>
         </w:tc>
       </w:tr>
       <w:tr>
@@ -250,8 +256,6 @@
             <w:r>
               <w:t xml:space="preserve"> futuros, con sus respectivas dudas.</w:t>
             </w:r>
-            <w:bookmarkStart w:id="0" w:name="_GoBack"/>
-            <w:bookmarkEnd w:id="0"/>
           </w:p>
         </w:tc>
       </w:tr>
@@ -394,6 +398,7 @@
     <w:lsdException w:name="HTML Sample" w:semiHidden="1" w:unhideWhenUsed="1"/>
     <w:lsdException w:name="HTML Typewriter" w:semiHidden="1" w:unhideWhenUsed="1"/>
     <w:lsdException w:name="HTML Variable" w:semiHidden="1" w:unhideWhenUsed="1"/>
+    <w:lsdException w:name="Normal Table" w:semiHidden="1" w:unhideWhenUsed="1"/>
     <w:lsdException w:name="annotation subject" w:semiHidden="1" w:unhideWhenUsed="1"/>
     <w:lsdException w:name="No List" w:semiHidden="1" w:unhideWhenUsed="1"/>
     <w:lsdException w:name="Outline List 1" w:semiHidden="1" w:unhideWhenUsed="1"/>
@@ -437,8 +442,10 @@
     <w:lsdException w:name="Table Elegant" w:semiHidden="1" w:unhideWhenUsed="1"/>
     <w:lsdException w:name="Table Professional" w:semiHidden="1" w:unhideWhenUsed="1"/>
     <w:lsdException w:name="Table Subtle 1" w:semiHidden="1" w:unhideWhenUsed="1"/>
+    <w:lsdException w:name="Table Subtle 2" w:semiHidden="1" w:unhideWhenUsed="1"/>
     <w:lsdException w:name="Table Web 1" w:semiHidden="1" w:unhideWhenUsed="1"/>
     <w:lsdException w:name="Table Web 2" w:semiHidden="1" w:unhideWhenUsed="1"/>
+    <w:lsdException w:name="Table Web 3" w:semiHidden="1" w:unhideWhenUsed="1"/>
     <w:lsdException w:name="Balloon Text" w:semiHidden="1" w:unhideWhenUsed="1"/>
     <w:lsdException w:name="Table Grid" w:uiPriority="39"/>
     <w:lsdException w:name="Table Theme" w:semiHidden="1" w:unhideWhenUsed="1"/>

</xml_diff>